<commit_message>
revised and updated files
</commit_message>
<xml_diff>
--- a/151119 Arrays.docx
+++ b/151119 Arrays.docx
@@ -1,26 +1,13 @@
 
 <file path=word/document.xml><?xml version="1.0" encoding="utf-8"?>
-<w:document xmlns:wpc="http://schemas.microsoft.com/office/word/2010/wordprocessingCanvas" xmlns:mc="http://schemas.openxmlformats.org/markup-compatibility/2006" xmlns:o="urn:schemas-microsoft-com:office:office" xmlns:r="http://schemas.openxmlformats.org/officeDocument/2006/relationships" xmlns:m="http://schemas.openxmlformats.org/officeDocument/2006/math" xmlns:v="urn:schemas-microsoft-com:vml" xmlns:wp14="http://schemas.microsoft.com/office/word/2010/wordprocessingDrawing" xmlns:wp="http://schemas.openxmlformats.org/drawingml/2006/wordprocessingDrawing" xmlns:w10="urn:schemas-microsoft-com:office:word" xmlns:w="http://schemas.openxmlformats.org/wordprocessingml/2006/main" xmlns:w14="http://schemas.microsoft.com/office/word/2010/wordml" xmlns:w15="http://schemas.microsoft.com/office/word/2012/wordml" xmlns:wpg="http://schemas.microsoft.com/office/word/2010/wordprocessingGroup" xmlns:wpi="http://schemas.microsoft.com/office/word/2010/wordprocessingInk" xmlns:wne="http://schemas.microsoft.com/office/word/2006/wordml" xmlns:wps="http://schemas.microsoft.com/office/word/2010/wordprocessingShape" mc:Ignorable="w14 w15 wp14">
+<w:document xmlns:wpc="http://schemas.microsoft.com/office/word/2010/wordprocessingCanvas" xmlns:cx="http://schemas.microsoft.com/office/drawing/2014/chartex" xmlns:cx1="http://schemas.microsoft.com/office/drawing/2015/9/8/chartex" xmlns:cx2="http://schemas.microsoft.com/office/drawing/2015/10/21/chartex" xmlns:cx3="http://schemas.microsoft.com/office/drawing/2016/5/9/chartex" xmlns:cx4="http://schemas.microsoft.com/office/drawing/2016/5/10/chartex" xmlns:cx5="http://schemas.microsoft.com/office/drawing/2016/5/11/chartex" xmlns:cx6="http://schemas.microsoft.com/office/drawing/2016/5/12/chartex" xmlns:cx7="http://schemas.microsoft.com/office/drawing/2016/5/13/chartex" xmlns:cx8="http://schemas.microsoft.com/office/drawing/2016/5/14/chartex" xmlns:mc="http://schemas.openxmlformats.org/markup-compatibility/2006" xmlns:aink="http://schemas.microsoft.com/office/drawing/2016/ink" xmlns:am3d="http://schemas.microsoft.com/office/drawing/2017/model3d" xmlns:o="urn:schemas-microsoft-com:office:office" xmlns:r="http://schemas.openxmlformats.org/officeDocument/2006/relationships" xmlns:m="http://schemas.openxmlformats.org/officeDocument/2006/math" xmlns:v="urn:schemas-microsoft-com:vml" xmlns:wp14="http://schemas.microsoft.com/office/word/2010/wordprocessingDrawing" xmlns:wp="http://schemas.openxmlformats.org/drawingml/2006/wordprocessingDrawing" xmlns:w10="urn:schemas-microsoft-com:office:word" xmlns:w="http://schemas.openxmlformats.org/wordprocessingml/2006/main" xmlns:w14="http://schemas.microsoft.com/office/word/2010/wordml" xmlns:w15="http://schemas.microsoft.com/office/word/2012/wordml" xmlns:w16cid="http://schemas.microsoft.com/office/word/2016/wordml/cid" xmlns:w16se="http://schemas.microsoft.com/office/word/2015/wordml/symex" xmlns:wpg="http://schemas.microsoft.com/office/word/2010/wordprocessingGroup" xmlns:wpi="http://schemas.microsoft.com/office/word/2010/wordprocessingInk" xmlns:wne="http://schemas.microsoft.com/office/word/2006/wordml" xmlns:wps="http://schemas.microsoft.com/office/word/2010/wordprocessingShape" mc:Ignorable="w14 w15 w16se w16cid wp14">
   <w:body>
     <w:p>
       <w:pPr>
-        <w:spacing w:after="0" w:line="240" w:lineRule="exact"/>
-        <w:rPr>
-          <w:b/>
-          <w:color w:val="0070C0"/>
-          <w:sz w:val="32"/>
-          <w:szCs w:val="32"/>
-          <w:u w:val="single"/>
-        </w:rPr>
-      </w:pPr>
-      <w:r>
-        <w:rPr>
-          <w:b/>
-          <w:color w:val="0070C0"/>
-          <w:sz w:val="32"/>
-          <w:szCs w:val="32"/>
-          <w:u w:val="single"/>
-        </w:rPr>
+        <w:pStyle w:val="Heading1"/>
+        <w:spacing w:before="0" w:line="240" w:lineRule="exact"/>
+      </w:pPr>
+      <w:r>
         <w:t>Arrays</w:t>
       </w:r>
     </w:p>
@@ -38,7 +25,27 @@
         <w:spacing w:after="0" w:line="240" w:lineRule="exact"/>
       </w:pPr>
       <w:r>
-        <w:t xml:space="preserve">Arrays allow a single variable to hold multiple values. </w:t>
+        <w:t xml:space="preserve">Arrays allow a </w:t>
+      </w:r>
+      <w:r>
+        <w:rPr>
+          <w:b/>
+          <w:bCs/>
+        </w:rPr>
+        <w:t>single variable</w:t>
+      </w:r>
+      <w:r>
+        <w:t xml:space="preserve"> to hold </w:t>
+      </w:r>
+      <w:r>
+        <w:rPr>
+          <w:b/>
+          <w:bCs/>
+        </w:rPr>
+        <w:t>multiple values</w:t>
+      </w:r>
+      <w:r>
+        <w:t xml:space="preserve">. </w:t>
       </w:r>
     </w:p>
     <w:p>
@@ -49,8 +56,46 @@
           <w:szCs w:val="28"/>
         </w:rPr>
       </w:pPr>
-      <w:bookmarkStart w:id="0" w:name="_GoBack"/>
-      <w:bookmarkEnd w:id="0"/>
+    </w:p>
+    <w:p>
+      <w:pPr>
+        <w:pStyle w:val="Heading2"/>
+      </w:pPr>
+      <w:r>
+        <w:t>Syntax</w:t>
+      </w:r>
+    </w:p>
+    <w:p>
+      <w:pPr>
+        <w:spacing w:after="0" w:line="240" w:lineRule="exact"/>
+      </w:pPr>
+    </w:p>
+    <w:p>
+      <w:pPr>
+        <w:spacing w:after="0" w:line="240" w:lineRule="exact"/>
+      </w:pPr>
+      <w:r>
+        <w:t xml:space="preserve">** </w:t>
+      </w:r>
+      <w:r>
+        <w:rPr>
+          <w:b/>
+          <w:bCs/>
+          <w:u w:val="single"/>
+        </w:rPr>
+        <w:t>const cannot be reassigned</w:t>
+      </w:r>
+      <w:r>
+        <w:rPr>
+          <w:u w:val="single"/>
+        </w:rPr>
+        <w:t>.</w:t>
+      </w:r>
+    </w:p>
+    <w:p>
+      <w:pPr>
+        <w:spacing w:after="0" w:line="240" w:lineRule="exact"/>
+      </w:pPr>
     </w:p>
     <w:p>
       <w:pPr>
@@ -62,34 +107,18 @@
       </w:pPr>
       <w:r>
         <w:rPr>
-          <w:sz w:val="28"/>
-          <w:szCs w:val="28"/>
-        </w:rPr>
-        <w:t>Syntax</w:t>
-      </w:r>
-    </w:p>
-    <w:p>
-      <w:pPr>
-        <w:spacing w:after="0" w:line="240" w:lineRule="exact"/>
-        <w:rPr>
-          <w:sz w:val="28"/>
-          <w:szCs w:val="28"/>
-        </w:rPr>
-      </w:pPr>
-      <w:r>
-        <w:rPr>
           <w:noProof/>
         </w:rPr>
         <w:drawing>
-          <wp:anchor distT="0" distB="0" distL="114300" distR="114300" simplePos="0" relativeHeight="251658240" behindDoc="0" locked="0" layoutInCell="1" allowOverlap="1">
+          <wp:anchor distT="0" distB="0" distL="114300" distR="114300" simplePos="0" relativeHeight="251658240" behindDoc="0" locked="0" layoutInCell="1" allowOverlap="1" wp14:anchorId="1A582213" wp14:editId="3234C989">
             <wp:simplePos x="0" y="0"/>
             <wp:positionH relativeFrom="margin">
               <wp:align>left</wp:align>
             </wp:positionH>
             <wp:positionV relativeFrom="paragraph">
-              <wp:posOffset>138179</wp:posOffset>
+              <wp:posOffset>13970</wp:posOffset>
             </wp:positionV>
-            <wp:extent cx="3588589" cy="568960"/>
+            <wp:extent cx="3588385" cy="568960"/>
             <wp:effectExtent l="0" t="0" r="0" b="2540"/>
             <wp:wrapNone/>
             <wp:docPr id="1" name="Picture 1"/>
@@ -118,7 +147,7 @@
                   <pic:spPr>
                     <a:xfrm>
                       <a:off x="0" y="0"/>
-                      <a:ext cx="3588589" cy="568960"/>
+                      <a:ext cx="3588385" cy="568960"/>
                     </a:xfrm>
                     <a:prstGeom prst="rect">
                       <a:avLst/>
@@ -198,7 +227,16 @@
         <w:t>different</w:t>
       </w:r>
       <w:r>
-        <w:t xml:space="preserve"> datatypes;</w:t>
+        <w:t xml:space="preserve"> datatypes</w:t>
+      </w:r>
+      <w:r>
+        <w:rPr>
+          <w:highlight w:val="yellow"/>
+        </w:rPr>
+        <w:t>(arrays are seldom used like this though)</w:t>
+      </w:r>
+      <w:r>
+        <w:t>;</w:t>
       </w:r>
     </w:p>
     <w:p>
@@ -213,6 +251,8 @@
       <w:r>
         <w:t>const stuff = ["red", 42, "gorilla", false];</w:t>
       </w:r>
+      <w:bookmarkStart w:id="0" w:name="_GoBack"/>
+      <w:bookmarkEnd w:id="0"/>
     </w:p>
     <w:p>
       <w:pPr>
@@ -273,12 +313,12 @@
     </w:p>
     <w:p>
       <w:pPr>
-        <w:spacing w:after="0" w:line="240" w:lineRule="exact"/>
-      </w:pPr>
-    </w:p>
-    <w:p>
-      <w:pPr>
-        <w:spacing w:after="0" w:line="240" w:lineRule="exact"/>
+        <w:pStyle w:val="Heading2"/>
+      </w:pPr>
+    </w:p>
+    <w:p>
+      <w:pPr>
+        <w:pStyle w:val="Heading2"/>
         <w:rPr>
           <w:sz w:val="28"/>
           <w:szCs w:val="28"/>
@@ -296,11 +336,6 @@
       <w:pPr>
         <w:spacing w:after="0" w:line="240" w:lineRule="exact"/>
       </w:pPr>
-    </w:p>
-    <w:p>
-      <w:pPr>
-        <w:spacing w:after="0" w:line="240" w:lineRule="exact"/>
-      </w:pPr>
       <w:r>
         <w:t xml:space="preserve">In an array, each element has an index, which tells us their order in the array. The first element has an index of [0], the second element has an index of [1], and so on. </w:t>
       </w:r>
@@ -312,24 +347,11 @@
     </w:p>
     <w:p>
       <w:pPr>
-        <w:spacing w:after="0" w:line="240" w:lineRule="exact"/>
-        <w:rPr>
-          <w:sz w:val="28"/>
-          <w:szCs w:val="28"/>
-        </w:rPr>
-      </w:pPr>
-      <w:r>
-        <w:rPr>
-          <w:sz w:val="28"/>
-          <w:szCs w:val="28"/>
-        </w:rPr>
+        <w:pStyle w:val="Heading2"/>
+      </w:pPr>
+      <w:r>
         <w:t xml:space="preserve">Replacing an element in an array </w:t>
       </w:r>
-    </w:p>
-    <w:p>
-      <w:pPr>
-        <w:spacing w:after="0" w:line="240" w:lineRule="exact"/>
-      </w:pPr>
     </w:p>
     <w:p>
       <w:pPr>
@@ -408,32 +430,15 @@
     </w:p>
     <w:p>
       <w:pPr>
-        <w:spacing w:after="0" w:line="240" w:lineRule="exact"/>
-        <w:rPr>
-          <w:sz w:val="28"/>
-          <w:szCs w:val="28"/>
-        </w:rPr>
-      </w:pPr>
-      <w:r>
-        <w:rPr>
-          <w:sz w:val="28"/>
-          <w:szCs w:val="28"/>
-        </w:rPr>
+        <w:pStyle w:val="Heading2"/>
+      </w:pPr>
+      <w:r>
         <w:t>The Length Property</w:t>
       </w:r>
     </w:p>
     <w:p>
       <w:pPr>
         <w:spacing w:after="0" w:line="240" w:lineRule="exact"/>
-        <w:rPr>
-          <w:sz w:val="28"/>
-          <w:szCs w:val="28"/>
-        </w:rPr>
-      </w:pPr>
-    </w:p>
-    <w:p>
-      <w:pPr>
-        <w:spacing w:after="0" w:line="240" w:lineRule="exact"/>
       </w:pPr>
       <w:r>
         <w:t>.length tells us how many elements are present in the array</w:t>
@@ -491,6 +496,7 @@
         <w:spacing w:after="0" w:line="240" w:lineRule="exact"/>
       </w:pPr>
       <w:r>
+        <w:lastRenderedPageBreak/>
         <w:t>// =&gt; 'Stephen Curry'.</w:t>
       </w:r>
     </w:p>
@@ -518,17 +524,13 @@
     <w:p>
       <w:pPr>
         <w:spacing w:after="0" w:line="240" w:lineRule="exact"/>
-        <w:rPr>
-          <w:sz w:val="28"/>
-          <w:szCs w:val="28"/>
-        </w:rPr>
-      </w:pPr>
-      <w:r>
-        <w:rPr>
-          <w:sz w:val="28"/>
-          <w:szCs w:val="28"/>
-        </w:rPr>
-        <w:lastRenderedPageBreak/>
+      </w:pPr>
+    </w:p>
+    <w:p>
+      <w:pPr>
+        <w:pStyle w:val="Heading2"/>
+      </w:pPr>
+      <w:r>
         <w:t>Push and Pop</w:t>
       </w:r>
     </w:p>
@@ -629,7 +631,7 @@
 </file>
 
 <file path=word/numbering.xml><?xml version="1.0" encoding="utf-8"?>
-<w:numbering xmlns:wpc="http://schemas.microsoft.com/office/word/2010/wordprocessingCanvas" xmlns:mc="http://schemas.openxmlformats.org/markup-compatibility/2006" xmlns:o="urn:schemas-microsoft-com:office:office" xmlns:r="http://schemas.openxmlformats.org/officeDocument/2006/relationships" xmlns:m="http://schemas.openxmlformats.org/officeDocument/2006/math" xmlns:v="urn:schemas-microsoft-com:vml" xmlns:wp14="http://schemas.microsoft.com/office/word/2010/wordprocessingDrawing" xmlns:wp="http://schemas.openxmlformats.org/drawingml/2006/wordprocessingDrawing" xmlns:w10="urn:schemas-microsoft-com:office:word" xmlns:w="http://schemas.openxmlformats.org/wordprocessingml/2006/main" xmlns:w14="http://schemas.microsoft.com/office/word/2010/wordml" xmlns:w15="http://schemas.microsoft.com/office/word/2012/wordml" xmlns:wpg="http://schemas.microsoft.com/office/word/2010/wordprocessingGroup" xmlns:wpi="http://schemas.microsoft.com/office/word/2010/wordprocessingInk" xmlns:wne="http://schemas.microsoft.com/office/word/2006/wordml" xmlns:wps="http://schemas.microsoft.com/office/word/2010/wordprocessingShape" mc:Ignorable="w14 w15 wp14">
+<w:numbering xmlns:wpc="http://schemas.microsoft.com/office/word/2010/wordprocessingCanvas" xmlns:cx="http://schemas.microsoft.com/office/drawing/2014/chartex" xmlns:cx1="http://schemas.microsoft.com/office/drawing/2015/9/8/chartex" xmlns:cx2="http://schemas.microsoft.com/office/drawing/2015/10/21/chartex" xmlns:cx3="http://schemas.microsoft.com/office/drawing/2016/5/9/chartex" xmlns:cx4="http://schemas.microsoft.com/office/drawing/2016/5/10/chartex" xmlns:cx5="http://schemas.microsoft.com/office/drawing/2016/5/11/chartex" xmlns:cx6="http://schemas.microsoft.com/office/drawing/2016/5/12/chartex" xmlns:cx7="http://schemas.microsoft.com/office/drawing/2016/5/13/chartex" xmlns:cx8="http://schemas.microsoft.com/office/drawing/2016/5/14/chartex" xmlns:mc="http://schemas.openxmlformats.org/markup-compatibility/2006" xmlns:aink="http://schemas.microsoft.com/office/drawing/2016/ink" xmlns:am3d="http://schemas.microsoft.com/office/drawing/2017/model3d" xmlns:o="urn:schemas-microsoft-com:office:office" xmlns:r="http://schemas.openxmlformats.org/officeDocument/2006/relationships" xmlns:m="http://schemas.openxmlformats.org/officeDocument/2006/math" xmlns:v="urn:schemas-microsoft-com:vml" xmlns:wp14="http://schemas.microsoft.com/office/word/2010/wordprocessingDrawing" xmlns:wp="http://schemas.openxmlformats.org/drawingml/2006/wordprocessingDrawing" xmlns:w10="urn:schemas-microsoft-com:office:word" xmlns:w="http://schemas.openxmlformats.org/wordprocessingml/2006/main" xmlns:w14="http://schemas.microsoft.com/office/word/2010/wordml" xmlns:w15="http://schemas.microsoft.com/office/word/2012/wordml" xmlns:w16cid="http://schemas.microsoft.com/office/word/2016/wordml/cid" xmlns:w16se="http://schemas.microsoft.com/office/word/2015/wordml/symex" xmlns:wpg="http://schemas.microsoft.com/office/word/2010/wordprocessingGroup" xmlns:wpi="http://schemas.microsoft.com/office/word/2010/wordprocessingInk" xmlns:wne="http://schemas.microsoft.com/office/word/2006/wordml" xmlns:wps="http://schemas.microsoft.com/office/word/2010/wordprocessingShape" mc:Ignorable="w14 w15 w16se w16cid wp14">
   <w:abstractNum w:abstractNumId="0" w15:restartNumberingAfterBreak="0">
     <w:nsid w:val="5FD81BAF"/>
     <w:multiLevelType w:val="hybridMultilevel"/>
@@ -866,7 +868,7 @@
 </file>
 
 <file path=word/styles.xml><?xml version="1.0" encoding="utf-8"?>
-<w:styles xmlns:mc="http://schemas.openxmlformats.org/markup-compatibility/2006" xmlns:r="http://schemas.openxmlformats.org/officeDocument/2006/relationships" xmlns:w="http://schemas.openxmlformats.org/wordprocessingml/2006/main" xmlns:w14="http://schemas.microsoft.com/office/word/2010/wordml" xmlns:w15="http://schemas.microsoft.com/office/word/2012/wordml" mc:Ignorable="w14 w15">
+<w:styles xmlns:mc="http://schemas.openxmlformats.org/markup-compatibility/2006" xmlns:r="http://schemas.openxmlformats.org/officeDocument/2006/relationships" xmlns:w="http://schemas.openxmlformats.org/wordprocessingml/2006/main" xmlns:w14="http://schemas.microsoft.com/office/word/2010/wordml" xmlns:w15="http://schemas.microsoft.com/office/word/2012/wordml" xmlns:w16cid="http://schemas.microsoft.com/office/word/2016/wordml/cid" xmlns:w16se="http://schemas.microsoft.com/office/word/2015/wordml/symex" mc:Ignorable="w14 w15 w16se w16cid">
   <w:docDefaults>
     <w:rPrDefault>
       <w:rPr>
@@ -882,7 +884,7 @@
       </w:pPr>
     </w:pPrDefault>
   </w:docDefaults>
-  <w:latentStyles w:defLockedState="0" w:defUIPriority="99" w:defSemiHidden="0" w:defUnhideWhenUsed="0" w:defQFormat="0" w:count="371">
+  <w:latentStyles w:defLockedState="0" w:defUIPriority="99" w:defSemiHidden="0" w:defUnhideWhenUsed="0" w:defQFormat="0" w:count="376">
     <w:lsdException w:name="Normal" w:uiPriority="0" w:qFormat="1"/>
     <w:lsdException w:name="heading 1" w:uiPriority="9" w:qFormat="1"/>
     <w:lsdException w:name="heading 2" w:semiHidden="1" w:uiPriority="9" w:unhideWhenUsed="1" w:qFormat="1"/>
@@ -988,7 +990,6 @@
     <w:lsdException w:name="HTML Sample" w:semiHidden="1" w:unhideWhenUsed="1"/>
     <w:lsdException w:name="HTML Typewriter" w:semiHidden="1" w:unhideWhenUsed="1"/>
     <w:lsdException w:name="HTML Variable" w:semiHidden="1" w:unhideWhenUsed="1"/>
-    <w:lsdException w:name="Normal Table" w:semiHidden="1" w:unhideWhenUsed="1"/>
     <w:lsdException w:name="annotation subject" w:semiHidden="1" w:unhideWhenUsed="1"/>
     <w:lsdException w:name="No List" w:semiHidden="1" w:unhideWhenUsed="1"/>
     <w:lsdException w:name="Outline List 1" w:semiHidden="1" w:unhideWhenUsed="1"/>
@@ -1031,11 +1032,8 @@
     <w:lsdException w:name="Table Contemporary" w:semiHidden="1" w:unhideWhenUsed="1"/>
     <w:lsdException w:name="Table Elegant" w:semiHidden="1" w:unhideWhenUsed="1"/>
     <w:lsdException w:name="Table Professional" w:semiHidden="1" w:unhideWhenUsed="1"/>
-    <w:lsdException w:name="Table Subtle 1" w:semiHidden="1" w:unhideWhenUsed="1"/>
     <w:lsdException w:name="Table Subtle 2" w:semiHidden="1" w:unhideWhenUsed="1"/>
     <w:lsdException w:name="Table Web 1" w:semiHidden="1" w:unhideWhenUsed="1"/>
-    <w:lsdException w:name="Table Web 2" w:semiHidden="1" w:unhideWhenUsed="1"/>
-    <w:lsdException w:name="Table Web 3" w:semiHidden="1" w:unhideWhenUsed="1"/>
     <w:lsdException w:name="Balloon Text" w:semiHidden="1" w:unhideWhenUsed="1"/>
     <w:lsdException w:name="Table Grid" w:uiPriority="39"/>
     <w:lsdException w:name="Table Theme" w:semiHidden="1" w:unhideWhenUsed="1"/>
@@ -1254,11 +1252,59 @@
     <w:lsdException w:name="List Table 5 Dark Accent 6" w:uiPriority="50"/>
     <w:lsdException w:name="List Table 6 Colorful Accent 6" w:uiPriority="51"/>
     <w:lsdException w:name="List Table 7 Colorful Accent 6" w:uiPriority="52"/>
+    <w:lsdException w:name="Mention" w:semiHidden="1" w:unhideWhenUsed="1"/>
+    <w:lsdException w:name="Smart Hyperlink" w:semiHidden="1" w:unhideWhenUsed="1"/>
+    <w:lsdException w:name="Hashtag" w:semiHidden="1" w:unhideWhenUsed="1"/>
+    <w:lsdException w:name="Unresolved Mention" w:semiHidden="1" w:unhideWhenUsed="1"/>
+    <w:lsdException w:name="Smart Link" w:semiHidden="1" w:unhideWhenUsed="1"/>
   </w:latentStyles>
   <w:style w:type="paragraph" w:default="1" w:styleId="Normal">
     <w:name w:val="Normal"/>
     <w:qFormat/>
     <w:rsid w:val="008416EC"/>
+  </w:style>
+  <w:style w:type="paragraph" w:styleId="Heading1">
+    <w:name w:val="heading 1"/>
+    <w:basedOn w:val="Normal"/>
+    <w:next w:val="Normal"/>
+    <w:link w:val="Heading1Char"/>
+    <w:uiPriority w:val="9"/>
+    <w:qFormat/>
+    <w:rsid w:val="00DD613B"/>
+    <w:pPr>
+      <w:keepNext/>
+      <w:keepLines/>
+      <w:spacing w:before="240" w:after="0"/>
+      <w:outlineLvl w:val="0"/>
+    </w:pPr>
+    <w:rPr>
+      <w:rFonts w:asciiTheme="majorHAnsi" w:eastAsiaTheme="majorEastAsia" w:hAnsiTheme="majorHAnsi" w:cstheme="majorBidi"/>
+      <w:color w:val="2E74B5" w:themeColor="accent1" w:themeShade="BF"/>
+      <w:sz w:val="32"/>
+      <w:szCs w:val="32"/>
+    </w:rPr>
+  </w:style>
+  <w:style w:type="paragraph" w:styleId="Heading2">
+    <w:name w:val="heading 2"/>
+    <w:basedOn w:val="Normal"/>
+    <w:next w:val="Normal"/>
+    <w:link w:val="Heading2Char"/>
+    <w:uiPriority w:val="9"/>
+    <w:unhideWhenUsed/>
+    <w:qFormat/>
+    <w:rsid w:val="00DD613B"/>
+    <w:pPr>
+      <w:keepNext/>
+      <w:keepLines/>
+      <w:spacing w:before="40" w:after="0"/>
+      <w:outlineLvl w:val="1"/>
+    </w:pPr>
+    <w:rPr>
+      <w:rFonts w:asciiTheme="majorHAnsi" w:eastAsiaTheme="majorEastAsia" w:hAnsiTheme="majorHAnsi" w:cstheme="majorBidi"/>
+      <w:color w:val="2E74B5" w:themeColor="accent1" w:themeShade="BF"/>
+      <w:sz w:val="26"/>
+      <w:szCs w:val="26"/>
+    </w:rPr>
   </w:style>
   <w:style w:type="character" w:default="1" w:styleId="DefaultParagraphFont">
     <w:name w:val="Default Paragraph Font"/>
@@ -1297,6 +1343,32 @@
       <w:ind w:left="720"/>
       <w:contextualSpacing/>
     </w:pPr>
+  </w:style>
+  <w:style w:type="character" w:customStyle="1" w:styleId="Heading1Char">
+    <w:name w:val="Heading 1 Char"/>
+    <w:basedOn w:val="DefaultParagraphFont"/>
+    <w:link w:val="Heading1"/>
+    <w:uiPriority w:val="9"/>
+    <w:rsid w:val="00DD613B"/>
+    <w:rPr>
+      <w:rFonts w:asciiTheme="majorHAnsi" w:eastAsiaTheme="majorEastAsia" w:hAnsiTheme="majorHAnsi" w:cstheme="majorBidi"/>
+      <w:color w:val="2E74B5" w:themeColor="accent1" w:themeShade="BF"/>
+      <w:sz w:val="32"/>
+      <w:szCs w:val="32"/>
+    </w:rPr>
+  </w:style>
+  <w:style w:type="character" w:customStyle="1" w:styleId="Heading2Char">
+    <w:name w:val="Heading 2 Char"/>
+    <w:basedOn w:val="DefaultParagraphFont"/>
+    <w:link w:val="Heading2"/>
+    <w:uiPriority w:val="9"/>
+    <w:rsid w:val="00DD613B"/>
+    <w:rPr>
+      <w:rFonts w:asciiTheme="majorHAnsi" w:eastAsiaTheme="majorEastAsia" w:hAnsiTheme="majorHAnsi" w:cstheme="majorBidi"/>
+      <w:color w:val="2E74B5" w:themeColor="accent1" w:themeShade="BF"/>
+      <w:sz w:val="26"/>
+      <w:szCs w:val="26"/>
+    </w:rPr>
   </w:style>
 </w:styles>
 </file>

</xml_diff>